<commit_message>
agregando los temas de algoritmos
</commit_message>
<xml_diff>
--- a/autoaprendizaje/Fundamentos de Programación.docx
+++ b/autoaprendizaje/Fundamentos de Programación.docx
@@ -80,6 +80,284 @@
           <w:szCs w:val="22"/>
         </w:rPr>
         <w:t>con el fin de crear soluciones.</w:t>
+      </w:r>
+    </w:p>
+    <w:p>
+      <w:pPr>
+        <w:pStyle w:val="Normal"/>
+        <w:jc w:val="both"/>
+        <w:rPr>
+          <w:b w:val="0"/>
+          <w:bCs w:val="0"/>
+          <w:sz w:val="22"/>
+          <w:szCs w:val="22"/>
+        </w:rPr>
+      </w:pPr>
+    </w:p>
+    <w:p>
+      <w:pPr>
+        <w:pStyle w:val="Normal"/>
+        <w:jc w:val="both"/>
+        <w:rPr>
+          <w:b w:val="0"/>
+          <w:bCs w:val="0"/>
+          <w:sz w:val="22"/>
+          <w:szCs w:val="22"/>
+        </w:rPr>
+      </w:pPr>
+      <w:r>
+        <w:rPr>
+          <w:b w:val="1"/>
+          <w:bCs w:val="1"/>
+          <w:sz w:val="22"/>
+          <w:szCs w:val="22"/>
+        </w:rPr>
+        <w:t>Estructura de datos y algoritmos</w:t>
+      </w:r>
+    </w:p>
+    <w:p>
+      <w:pPr>
+        <w:pStyle w:val="Normal"/>
+        <w:jc w:val="both"/>
+        <w:rPr>
+          <w:b w:val="1"/>
+          <w:bCs w:val="1"/>
+          <w:sz w:val="22"/>
+          <w:szCs w:val="22"/>
+        </w:rPr>
+      </w:pPr>
+      <w:r>
+        <w:rPr>
+          <w:b w:val="0"/>
+          <w:bCs w:val="0"/>
+          <w:sz w:val="22"/>
+          <w:szCs w:val="22"/>
+        </w:rPr>
+        <w:t>Los algoritmos permiten que una entrada, o un conjunto de valores de entrada, sea transformado, basado en las necesidades del problema, en la salida o conjunto de valores de salida, con el fin de satisfacer una necesidad.</w:t>
+      </w:r>
+    </w:p>
+    <w:p>
+      <w:pPr>
+        <w:pStyle w:val="Normal"/>
+        <w:jc w:val="both"/>
+        <w:rPr>
+          <w:b w:val="0"/>
+          <w:bCs w:val="0"/>
+          <w:sz w:val="22"/>
+          <w:szCs w:val="22"/>
+        </w:rPr>
+      </w:pPr>
+      <w:r>
+        <w:rPr>
+          <w:b w:val="0"/>
+          <w:bCs w:val="0"/>
+          <w:sz w:val="22"/>
+          <w:szCs w:val="22"/>
+        </w:rPr>
+        <w:t>El algoritmo se puede categorizar como el proceso necesario para el tratamiento de los datos presentes, conllevando a una organización, redistribución,</w:t>
+      </w:r>
+      <w:r>
+        <w:rPr>
+          <w:b w:val="0"/>
+          <w:bCs w:val="0"/>
+          <w:sz w:val="22"/>
+          <w:szCs w:val="22"/>
+        </w:rPr>
+        <w:t xml:space="preserve"> reutilización o simplemente comunicación de estos entre diferentes sistemas.</w:t>
+      </w:r>
+    </w:p>
+    <w:p>
+      <w:pPr>
+        <w:pStyle w:val="Normal"/>
+        <w:jc w:val="both"/>
+        <w:rPr>
+          <w:b w:val="0"/>
+          <w:bCs w:val="0"/>
+          <w:sz w:val="22"/>
+          <w:szCs w:val="22"/>
+        </w:rPr>
+      </w:pPr>
+    </w:p>
+    <w:p>
+      <w:pPr>
+        <w:pStyle w:val="Normal"/>
+        <w:jc w:val="both"/>
+        <w:rPr>
+          <w:b w:val="1"/>
+          <w:bCs w:val="1"/>
+          <w:sz w:val="22"/>
+          <w:szCs w:val="22"/>
+        </w:rPr>
+      </w:pPr>
+      <w:r>
+        <w:rPr>
+          <w:b w:val="1"/>
+          <w:bCs w:val="1"/>
+          <w:sz w:val="22"/>
+          <w:szCs w:val="22"/>
+        </w:rPr>
+        <w:t>¿Qué problemas han sido resueltos con algoritmos?</w:t>
+      </w:r>
+    </w:p>
+    <w:p>
+      <w:pPr>
+        <w:pStyle w:val="Normal"/>
+        <w:jc w:val="both"/>
+        <w:rPr>
+          <w:b w:val="0"/>
+          <w:bCs w:val="0"/>
+          <w:sz w:val="22"/>
+          <w:szCs w:val="22"/>
+        </w:rPr>
+      </w:pPr>
+      <w:r>
+        <w:rPr>
+          <w:b w:val="0"/>
+          <w:bCs w:val="0"/>
+          <w:sz w:val="22"/>
+          <w:szCs w:val="22"/>
+        </w:rPr>
+        <w:t>El ordenamiento si bien fue fundamental para la creación de algoritmos, no es la única aplicación posible de este término. Algunos ejemplos de los problemas resueltos por este proceso son:</w:t>
+      </w:r>
+    </w:p>
+    <w:p>
+      <w:pPr>
+        <w:pStyle w:val="ListParagraph"/>
+        <w:numPr>
+          <w:ilvl w:val="0"/>
+          <w:numId w:val="1"/>
+        </w:numPr>
+        <w:jc w:val="both"/>
+        <w:rPr>
+          <w:b w:val="0"/>
+          <w:bCs w:val="0"/>
+          <w:sz w:val="22"/>
+          <w:szCs w:val="22"/>
+        </w:rPr>
+      </w:pPr>
+      <w:r>
+        <w:rPr>
+          <w:b w:val="0"/>
+          <w:bCs w:val="0"/>
+          <w:sz w:val="22"/>
+          <w:szCs w:val="22"/>
+        </w:rPr>
+        <w:t>El proyecto genoma humano logró un gran progreso identificando los 100.000 genes e</w:t>
+      </w:r>
+      <w:r>
+        <w:rPr>
+          <w:b w:val="0"/>
+          <w:bCs w:val="0"/>
+          <w:sz w:val="22"/>
+          <w:szCs w:val="22"/>
+        </w:rPr>
+        <w:t xml:space="preserve">n el ADN humano, determinando las sequencias de 3 billones de bases quimicas paras que hacen el ADN humano, almacenandola en bases de datos y desarrollando herramientas que permitian su estudio. Cada uno de estos pasos </w:t>
+      </w:r>
+      <w:r>
+        <w:rPr>
+          <w:b w:val="0"/>
+          <w:bCs w:val="0"/>
+          <w:sz w:val="22"/>
+          <w:szCs w:val="22"/>
+        </w:rPr>
+        <w:t xml:space="preserve">requería algorítmos sofisticados. Provocando una optimización de recursos tanto en tiempo humano y </w:t>
+      </w:r>
+      <w:r>
+        <w:rPr>
+          <w:b w:val="0"/>
+          <w:bCs w:val="0"/>
+          <w:sz w:val="22"/>
+          <w:szCs w:val="22"/>
+        </w:rPr>
+        <w:t>máquina</w:t>
+      </w:r>
+      <w:r>
+        <w:rPr>
+          <w:b w:val="0"/>
+          <w:bCs w:val="0"/>
+          <w:sz w:val="22"/>
+          <w:szCs w:val="22"/>
+        </w:rPr>
+        <w:t>, dinero</w:t>
+      </w:r>
+      <w:r>
+        <w:rPr>
+          <w:b w:val="0"/>
+          <w:bCs w:val="0"/>
+          <w:sz w:val="22"/>
+          <w:szCs w:val="22"/>
+        </w:rPr>
+        <w:t xml:space="preserve">, además de permitir </w:t>
+      </w:r>
+      <w:r>
+        <w:rPr>
+          <w:b w:val="0"/>
+          <w:bCs w:val="0"/>
+          <w:sz w:val="22"/>
+          <w:szCs w:val="22"/>
+        </w:rPr>
+        <w:t>más</w:t>
+      </w:r>
+      <w:r>
+        <w:rPr>
+          <w:b w:val="0"/>
+          <w:bCs w:val="0"/>
+          <w:sz w:val="22"/>
+          <w:szCs w:val="22"/>
+        </w:rPr>
+        <w:t xml:space="preserve"> extracción de información con tecnicas de laboratorio.</w:t>
+      </w:r>
+    </w:p>
+    <w:p>
+      <w:pPr>
+        <w:pStyle w:val="ListParagraph"/>
+        <w:numPr>
+          <w:ilvl w:val="0"/>
+          <w:numId w:val="1"/>
+        </w:numPr>
+        <w:jc w:val="both"/>
+        <w:rPr>
+          <w:b w:val="0"/>
+          <w:bCs w:val="0"/>
+          <w:sz w:val="22"/>
+          <w:szCs w:val="22"/>
+        </w:rPr>
+      </w:pPr>
+      <w:r>
+        <w:rPr>
+          <w:b w:val="0"/>
+          <w:bCs w:val="0"/>
+          <w:sz w:val="22"/>
+          <w:szCs w:val="22"/>
+        </w:rPr>
+        <w:t xml:space="preserve">La aplicación global de internet con el proposito de permitir el acceso y recuperación de grandes cantidades de información. Gracias a la ayuda de complejos algoritmos, los sitios en internet son capaces de mangera y manipular estas cantidades inmensas de datos. </w:t>
+      </w:r>
+      <w:r>
+        <w:rPr>
+          <w:b w:val="0"/>
+          <w:bCs w:val="0"/>
+          <w:sz w:val="22"/>
+          <w:szCs w:val="22"/>
+        </w:rPr>
+        <w:t xml:space="preserve">Algunos problemas que manejan son encontrar buenas rutas por las cuales viajará la información y usar sistemas de busqueda para encontrar rápidamente </w:t>
+      </w:r>
+      <w:r>
+        <w:rPr>
+          <w:b w:val="0"/>
+          <w:bCs w:val="0"/>
+          <w:sz w:val="22"/>
+          <w:szCs w:val="22"/>
+        </w:rPr>
+        <w:t>páginas</w:t>
+      </w:r>
+      <w:r>
+        <w:rPr>
+          <w:b w:val="0"/>
+          <w:bCs w:val="0"/>
+          <w:sz w:val="22"/>
+          <w:szCs w:val="22"/>
+        </w:rPr>
+        <w:t xml:space="preserve"> con la información específica requerida.</w:t>
       </w:r>
     </w:p>
     <w:sectPr>
@@ -90,6 +368,99 @@
     </w:sectPr>
   </w:body>
 </w:document>
+</file>
+
+<file path=word/numbering.xml><?xml version="1.0" encoding="utf-8"?>
+<w:numbering xmlns:w="http://schemas.openxmlformats.org/wordprocessingml/2006/main">
+  <w:abstractNum xmlns:w="http://schemas.openxmlformats.org/wordprocessingml/2006/main" w:abstractNumId="1">
+    <w:nsid w:val="4f0c1178"/>
+    <w:multiLevelType xmlns:w="http://schemas.openxmlformats.org/wordprocessingml/2006/main" w:val="hybridMultilevel"/>
+    <w:lvl xmlns:w="http://schemas.openxmlformats.org/wordprocessingml/2006/main" w:ilvl="0">
+      <w:start w:val="1"/>
+      <w:numFmt w:val="decimal"/>
+      <w:lvlText w:val="%1."/>
+      <w:lvlJc w:val="left"/>
+      <w:pPr>
+        <w:ind w:left="720" w:hanging="360"/>
+      </w:pPr>
+    </w:lvl>
+    <w:lvl xmlns:w="http://schemas.openxmlformats.org/wordprocessingml/2006/main" w:ilvl="1">
+      <w:start w:val="1"/>
+      <w:numFmt w:val="lowerLetter"/>
+      <w:lvlText w:val="%2."/>
+      <w:lvlJc w:val="left"/>
+      <w:pPr>
+        <w:ind w:left="1440" w:hanging="360"/>
+      </w:pPr>
+    </w:lvl>
+    <w:lvl xmlns:w="http://schemas.openxmlformats.org/wordprocessingml/2006/main" w:ilvl="2">
+      <w:start w:val="1"/>
+      <w:numFmt w:val="lowerRoman"/>
+      <w:lvlText w:val="%3."/>
+      <w:lvlJc w:val="right"/>
+      <w:pPr>
+        <w:ind w:left="2160" w:hanging="180"/>
+      </w:pPr>
+    </w:lvl>
+    <w:lvl xmlns:w="http://schemas.openxmlformats.org/wordprocessingml/2006/main" w:ilvl="3">
+      <w:start w:val="1"/>
+      <w:numFmt w:val="decimal"/>
+      <w:lvlText w:val="%4."/>
+      <w:lvlJc w:val="left"/>
+      <w:pPr>
+        <w:ind w:left="2880" w:hanging="360"/>
+      </w:pPr>
+    </w:lvl>
+    <w:lvl xmlns:w="http://schemas.openxmlformats.org/wordprocessingml/2006/main" w:ilvl="4">
+      <w:start w:val="1"/>
+      <w:numFmt w:val="lowerLetter"/>
+      <w:lvlText w:val="%5."/>
+      <w:lvlJc w:val="left"/>
+      <w:pPr>
+        <w:ind w:left="3600" w:hanging="360"/>
+      </w:pPr>
+    </w:lvl>
+    <w:lvl xmlns:w="http://schemas.openxmlformats.org/wordprocessingml/2006/main" w:ilvl="5">
+      <w:start w:val="1"/>
+      <w:numFmt w:val="lowerRoman"/>
+      <w:lvlText w:val="%6."/>
+      <w:lvlJc w:val="right"/>
+      <w:pPr>
+        <w:ind w:left="4320" w:hanging="180"/>
+      </w:pPr>
+    </w:lvl>
+    <w:lvl xmlns:w="http://schemas.openxmlformats.org/wordprocessingml/2006/main" w:ilvl="6">
+      <w:start w:val="1"/>
+      <w:numFmt w:val="decimal"/>
+      <w:lvlText w:val="%7."/>
+      <w:lvlJc w:val="left"/>
+      <w:pPr>
+        <w:ind w:left="5040" w:hanging="360"/>
+      </w:pPr>
+    </w:lvl>
+    <w:lvl xmlns:w="http://schemas.openxmlformats.org/wordprocessingml/2006/main" w:ilvl="7">
+      <w:start w:val="1"/>
+      <w:numFmt w:val="lowerLetter"/>
+      <w:lvlText w:val="%8."/>
+      <w:lvlJc w:val="left"/>
+      <w:pPr>
+        <w:ind w:left="5760" w:hanging="360"/>
+      </w:pPr>
+    </w:lvl>
+    <w:lvl xmlns:w="http://schemas.openxmlformats.org/wordprocessingml/2006/main" w:ilvl="8">
+      <w:start w:val="1"/>
+      <w:numFmt w:val="lowerRoman"/>
+      <w:lvlText w:val="%9."/>
+      <w:lvlJc w:val="right"/>
+      <w:pPr>
+        <w:ind w:left="6480" w:hanging="180"/>
+      </w:pPr>
+    </w:lvl>
+  </w:abstractNum>
+  <w:num w:numId="1">
+    <w:abstractNumId w:val="1"/>
+  </w:num>
+</w:numbering>
 </file>
 
 <file path=word/styles.xml><?xml version="1.0" encoding="utf-8"?>
@@ -513,6 +884,16 @@
     <w:semiHidden/>
     <w:unhideWhenUsed/>
   </w:style>
+  <w:style xmlns:w14="http://schemas.microsoft.com/office/word/2010/wordml" xmlns:mc="http://schemas.openxmlformats.org/markup-compatibility/2006" xmlns:w="http://schemas.openxmlformats.org/wordprocessingml/2006/main" w:type="paragraph" w:styleId="ListParagraph" mc:Ignorable="w14">
+    <w:name xmlns:w="http://schemas.openxmlformats.org/wordprocessingml/2006/main" w:val="List Paragraph"/>
+    <w:basedOn xmlns:w="http://schemas.openxmlformats.org/wordprocessingml/2006/main" w:val="Normal"/>
+    <w:uiPriority xmlns:w="http://schemas.openxmlformats.org/wordprocessingml/2006/main" w:val="34"/>
+    <w:qFormat xmlns:w="http://schemas.openxmlformats.org/wordprocessingml/2006/main"/>
+    <w:pPr xmlns:w="http://schemas.openxmlformats.org/wordprocessingml/2006/main">
+      <w:ind xmlns:w="http://schemas.openxmlformats.org/wordprocessingml/2006/main" w:left="720"/>
+      <w:contextualSpacing xmlns:w="http://schemas.openxmlformats.org/wordprocessingml/2006/main"/>
+    </w:pPr>
+  </w:style>
 </w:styles>
 </file>
 

</xml_diff>